<commit_message>
Paresentação do trabalho feita!
</commit_message>
<xml_diff>
--- a/PT/Apresentação.docx
+++ b/PT/Apresentação.docx
@@ -4,75 +4,7 @@
   <w:body>
     <w:p>
       <w:pPr>
-        <w:pBdr>
-          <w:bottom w:val="single" w:sz="6" w:space="1" w:color="auto"/>
-        </w:pBdr>
-      </w:pPr>
-      <w:r>
-        <w:t>A falar só na apresentação:</w:t>
-      </w:r>
-    </w:p>
-    <w:p>
-      <w:r>
-        <w:t>(</w:t>
-      </w:r>
-      <w:hyperlink r:id="rId4" w:history="1">
-        <w:r>
-          <w:rPr>
-            <w:rStyle w:val="Hiperligao"/>
-          </w:rPr>
-          <w:t>https://www.dn.pt/sociedade/interior/ordem-dos-medicos-pede-parecer-sobre-partilha-de-dados-dos-doentes-8809630.html</w:t>
-        </w:r>
-      </w:hyperlink>
-      <w:r>
-        <w:t xml:space="preserve">) </w:t>
-      </w:r>
-      <w:r>
-        <w:rPr>
-          <w:caps/>
-          <w:color w:val="232339"/>
-          <w:sz w:val="21"/>
-          <w:szCs w:val="21"/>
-          <w:shd w:val="clear" w:color="auto" w:fill="FFFFFF"/>
-        </w:rPr>
-        <w:t>30 DE </w:t>
-      </w:r>
-      <w:proofErr w:type="gramStart"/>
-      <w:r>
-        <w:rPr>
-          <w:caps/>
-          <w:color w:val="232339"/>
-          <w:sz w:val="21"/>
-          <w:szCs w:val="21"/>
-          <w:shd w:val="clear" w:color="auto" w:fill="FFFFFF"/>
-        </w:rPr>
-        <w:t>SETEMBRO</w:t>
-      </w:r>
-      <w:proofErr w:type="gramEnd"/>
-      <w:r>
-        <w:rPr>
-          <w:caps/>
-          <w:color w:val="232339"/>
-          <w:sz w:val="21"/>
-          <w:szCs w:val="21"/>
-          <w:shd w:val="clear" w:color="auto" w:fill="FFFFFF"/>
-        </w:rPr>
-        <w:t> DE 2017</w:t>
-      </w:r>
-      <w:r>
-        <w:rPr>
-          <w:rStyle w:val="nfase"/>
-          <w:caps/>
-          <w:color w:val="232339"/>
-          <w:sz w:val="21"/>
-          <w:szCs w:val="21"/>
-          <w:shd w:val="clear" w:color="auto" w:fill="FFFFFF"/>
-        </w:rPr>
-        <w:t>09:38</w:t>
-      </w:r>
-    </w:p>
-    <w:p>
-      <w:pPr>
+        <w:pStyle w:val="Subttulo"/>
         <w:rPr>
           <w:shd w:val="clear" w:color="auto" w:fill="FFFFFF"/>
         </w:rPr>
@@ -81,265 +13,1797 @@
         <w:rPr>
           <w:shd w:val="clear" w:color="auto" w:fill="FFFFFF"/>
         </w:rPr>
-        <w:t>Em causa está uma alteração na aplicação informática dos médicos de família que passa a obrigar os clínicos a pedir aos doentes consentimento informado para partilha, numa plataforma eletrónica, dos resultados dos meios complementares de diagnóstico realizados na medicina convencionada.</w:t>
-      </w:r>
-    </w:p>
-    <w:p>
-      <w:pPr>
+        <w:t>Slide 1</w:t>
+      </w:r>
+    </w:p>
+    <w:p>
+      <w:r>
+        <w:t>Bom dia, o meu trabalho é sobre a segurança da informação médica.</w:t>
+      </w:r>
+    </w:p>
+    <w:p>
+      <w:pPr>
+        <w:pStyle w:val="Subttulo"/>
+      </w:pPr>
+      <w:r>
+        <w:t>Slide 2</w:t>
+      </w:r>
+    </w:p>
+    <w:p>
+      <w:r>
+        <w:t xml:space="preserve">A gestão da informação médica dos utentes nas instituições de saúde coloca, para além de questões de </w:t>
+      </w:r>
+      <w:r>
         <w:rPr>
-          <w:shd w:val="clear" w:color="auto" w:fill="FFFFFF"/>
+          <w:b/>
         </w:rPr>
-      </w:pPr>
+        <w:t>organização</w:t>
+      </w:r>
+      <w:r>
+        <w:t xml:space="preserve">, questões </w:t>
+      </w:r>
       <w:r>
         <w:rPr>
-          <w:shd w:val="clear" w:color="auto" w:fill="FFFFFF"/>
+          <w:b/>
         </w:rPr>
-        <w:t> o bastonário adianta que vai enviar aos SPMS duas "sugestões essenciais".</w:t>
-      </w:r>
-    </w:p>
-    <w:p>
-      <w:pPr>
+        <w:t>éticas</w:t>
+      </w:r>
+      <w:r>
+        <w:t xml:space="preserve">, </w:t>
+      </w:r>
+      <w:r>
         <w:rPr>
-          <w:shd w:val="clear" w:color="auto" w:fill="FFFFFF"/>
+          <w:b/>
         </w:rPr>
-      </w:pPr>
+        <w:t>jurídicas</w:t>
+      </w:r>
+      <w:r>
+        <w:t xml:space="preserve">, </w:t>
+      </w:r>
       <w:r>
         <w:rPr>
-          <w:shd w:val="clear" w:color="auto" w:fill="FFFFFF"/>
+          <w:b/>
         </w:rPr>
-        <w:t>"O médico tem de poder recusar pedir o consentimento e o sistema informático deve contemplar essa possibilidade", referiu Miguel Guimarães, adiantando ainda que deve ser salvaguardado o privilégio terapêutico.</w:t>
-      </w:r>
-    </w:p>
-    <w:p>
-      <w:pPr>
+        <w:t>tecnológicas</w:t>
+      </w:r>
+      <w:r>
+        <w:t xml:space="preserve">, e principalmente questões de </w:t>
+      </w:r>
+      <w:r>
         <w:rPr>
-          <w:shd w:val="clear" w:color="auto" w:fill="FFFFFF"/>
+          <w:b/>
         </w:rPr>
-      </w:pPr>
+        <w:t>segurança</w:t>
+      </w:r>
+      <w:r>
+        <w:t xml:space="preserve"> relacionadas com a </w:t>
+      </w:r>
       <w:r>
         <w:rPr>
-          <w:shd w:val="clear" w:color="auto" w:fill="FFFFFF"/>
+          <w:i/>
         </w:rPr>
-        <w:t>A Ordem pretende ainda que fique "claramente escrito e expresso no texto da plataforma" que não é dos médicos a responsabilidade da utilização dos dados clínicos, a partir do momento em que são partilhados numa plataforma eletrónica.</w:t>
-      </w:r>
-    </w:p>
-    <w:p>
-      <w:r>
-        <w:t>Segundo a carta enviada à Ordem, quando o médico vai pedir um exame, surgem na aplicação informática duas frases, sendo que cabe ao clínico assinalar uma delas.</w:t>
-      </w:r>
-    </w:p>
-    <w:p>
-      <w:r>
-        <w:t>"O utente declarou expressamente consentir que os resultados dos exames realizados sejam disponibilizados na sua área do cidadão, podendo ser consultados pelos profissionais de saúde do Serviço Nacional de Saúde", é a frase que surge assinalada por defeito.</w:t>
-      </w:r>
-    </w:p>
-    <w:p>
-      <w:r>
-        <w:t>A outra opção refere: "O utente declarou expressamente não consentir que os resultados dos exames realizados sejam disponibilizados na sua área do cidadão".</w:t>
-      </w:r>
-    </w:p>
-    <w:p>
-      <w:pPr>
+        <w:t>conﬁdencialidade</w:t>
+      </w:r>
+      <w:r>
+        <w:t xml:space="preserve">, </w:t>
+      </w:r>
+      <w:r>
         <w:rPr>
-          <w:shd w:val="clear" w:color="auto" w:fill="FFFFFF"/>
+          <w:i/>
         </w:rPr>
-      </w:pPr>
+        <w:t>integridade</w:t>
+      </w:r>
+      <w:r>
+        <w:t xml:space="preserve"> e </w:t>
+      </w:r>
       <w:r>
         <w:rPr>
-          <w:shd w:val="clear" w:color="auto" w:fill="FFFFFF"/>
+          <w:i/>
         </w:rPr>
-        <w:t>Na carta dirigida à Ordem, a médica de família refere que não há "qualquer condição para, em todas as consultas com pedido de meios complementares de diagnóstico, os médicos de família estarem a informar os pacientes da arquitetura de confidencialidade dos sistemas informáticos do SNS".</w:t>
-      </w:r>
-    </w:p>
-    <w:p>
-      <w:pPr>
+        <w:t>disponibilidade</w:t>
+      </w:r>
+      <w:r>
+        <w:t xml:space="preserve"> dessa informação. </w:t>
+      </w:r>
+    </w:p>
+    <w:p>
+      <w:r>
+        <w:t xml:space="preserve">Isso </w:t>
+      </w:r>
+      <w:r>
+        <w:t xml:space="preserve">implica os </w:t>
+      </w:r>
+      <w:r>
         <w:rPr>
-          <w:shd w:val="clear" w:color="auto" w:fill="FFFFFF"/>
+          <w:b/>
         </w:rPr>
-      </w:pPr>
+        <w:t>proﬁssionais</w:t>
+      </w:r>
+      <w:r>
+        <w:t xml:space="preserve"> envolvidos, os próprios </w:t>
+      </w:r>
       <w:r>
         <w:rPr>
-          <w:shd w:val="clear" w:color="auto" w:fill="FFFFFF"/>
+          <w:b/>
         </w:rPr>
-        <w:t xml:space="preserve">Acrescenta a médica que esta "não é uma função" que compita aos médicos, considerando que "este é mais </w:t>
+        <w:t>utentes</w:t>
+      </w:r>
+      <w:r>
+        <w:t xml:space="preserve"> e</w:t>
+      </w:r>
+      <w:r>
+        <w:t xml:space="preserve"> a </w:t>
+      </w:r>
+      <w:r>
+        <w:rPr>
+          <w:b/>
+        </w:rPr>
+        <w:t>forma</w:t>
+      </w:r>
+      <w:r>
+        <w:t xml:space="preserve"> como os registos clínicos são produzidos, armazenados, geridos, tornados acessíveis e partilhados.</w:t>
+      </w:r>
+    </w:p>
+    <w:p>
+      <w:r>
+        <w:t>E estas preocupações acentuam-se cada vez mais, com o avanço da tecnologia.</w:t>
+      </w:r>
+    </w:p>
+    <w:p>
+      <w:pPr>
+        <w:pStyle w:val="Subttulo"/>
+      </w:pPr>
+      <w:r>
+        <w:t>Slide</w:t>
+      </w:r>
+      <w:r>
+        <w:t xml:space="preserve"> 3</w:t>
+      </w:r>
+    </w:p>
+    <w:p>
+      <w:r>
+        <w:t>Em Portugal existe</w:t>
+      </w:r>
+      <w:r>
+        <w:t xml:space="preserve">m organizações responsáveis por </w:t>
+      </w:r>
+      <w:r>
+        <w:t>manter os dados pessoais dos utentes conﬁdenciais, assegurando a obediência das regras de ética e deontologia proﬁssional</w:t>
+      </w:r>
+      <w:r>
+        <w:t xml:space="preserve"> e </w:t>
+      </w:r>
+      <w:r>
+        <w:t>assegura</w:t>
+      </w:r>
+      <w:r>
+        <w:t>ndo</w:t>
+      </w:r>
+      <w:r>
+        <w:t xml:space="preserve"> a utilização segura do ciberespaço e dos meios de partilha de informação.</w:t>
+      </w:r>
+    </w:p>
+    <w:p>
+      <w:pPr>
+        <w:pStyle w:val="Subttulo"/>
+      </w:pPr>
+      <w:r>
+        <w:t xml:space="preserve">Slide </w:t>
+      </w:r>
+      <w:r>
+        <w:t>5</w:t>
+      </w:r>
+    </w:p>
+    <w:p>
+      <w:r>
+        <w:t>A i</w:t>
+      </w:r>
+      <w:r>
+        <w:t xml:space="preserve">nformação médica </w:t>
+      </w:r>
+      <w:r>
+        <w:t xml:space="preserve">é toda a </w:t>
+      </w:r>
+      <w:r>
+        <w:t xml:space="preserve">informação de saúde destinada </w:t>
       </w:r>
       <w:proofErr w:type="gramStart"/>
       <w:r>
+        <w:t>à</w:t>
+      </w:r>
+      <w:proofErr w:type="gramEnd"/>
+      <w:r>
+        <w:t xml:space="preserve"> </w:t>
+      </w:r>
+      <w:r>
+        <w:t>prestações de cuidados ou tratamentos de saúde</w:t>
+      </w:r>
+      <w:r>
+        <w:t xml:space="preserve">. </w:t>
+      </w:r>
+      <w:r>
+        <w:t xml:space="preserve">Esta informação, juntamente com a informação pessoal, está atualmente </w:t>
+      </w:r>
+      <w:r>
+        <w:t xml:space="preserve">no processo clinico eletrónico do utente. </w:t>
+      </w:r>
+    </w:p>
+    <w:p>
+      <w:r>
+        <w:t xml:space="preserve">Este </w:t>
+      </w:r>
+      <w:r>
+        <w:t>p</w:t>
+      </w:r>
+      <w:r>
+        <w:t xml:space="preserve">ermite a </w:t>
+      </w:r>
+      <w:r>
+        <w:t>articulação</w:t>
+      </w:r>
+      <w:r>
+        <w:t xml:space="preserve"> entre </w:t>
+      </w:r>
+      <w:r>
+        <w:t xml:space="preserve">vários serviços de saúde, a consulta e o pedido </w:t>
+      </w:r>
+      <w:r>
+        <w:t xml:space="preserve">de meios complementares de diagnóstico, </w:t>
+      </w:r>
+      <w:r>
+        <w:t xml:space="preserve">e </w:t>
+      </w:r>
+      <w:r>
+        <w:t xml:space="preserve">a partilha da informação entre o utente, os proﬁssionais de saúde e as instituições </w:t>
+      </w:r>
+    </w:p>
+    <w:p>
+      <w:pPr>
+        <w:pStyle w:val="Subttulo"/>
+      </w:pPr>
+      <w:r>
+        <w:t xml:space="preserve">Slide </w:t>
+      </w:r>
+      <w:r>
+        <w:t>6</w:t>
+      </w:r>
+    </w:p>
+    <w:p>
+      <w:r>
+        <w:t>A g</w:t>
+      </w:r>
+      <w:r>
+        <w:t xml:space="preserve">rande </w:t>
+      </w:r>
+      <w:r>
+        <w:t xml:space="preserve">acessibilidade/partilha </w:t>
+      </w:r>
+      <w:r>
+        <w:t xml:space="preserve">dos dados </w:t>
+      </w:r>
+      <w:r>
+        <w:t xml:space="preserve">entre profissionais da mesma instituição </w:t>
+      </w:r>
+      <w:r>
+        <w:t xml:space="preserve">e </w:t>
+      </w:r>
+      <w:r>
+        <w:t>entre instituições</w:t>
+      </w:r>
+      <w:r>
+        <w:t xml:space="preserve"> leva a problemas de confidencialidade, </w:t>
+      </w:r>
+      <w:r>
+        <w:t>devendo-se adotar medidas para prevenir a ocorrência de acessos não autorizados</w:t>
+      </w:r>
+      <w:r>
+        <w:t>.</w:t>
+      </w:r>
+    </w:p>
+    <w:p>
+      <w:r>
+        <w:t>E</w:t>
+      </w:r>
+      <w:r>
+        <w:t>rros nos dados e no software podem acontecer</w:t>
+      </w:r>
+      <w:r>
+        <w:t xml:space="preserve"> e isso leva a problemas de integridade, </w:t>
+      </w:r>
+      <w:r>
+        <w:t>devendo-se adotar medidas de proteção contra a perda ou corrupção dos dados</w:t>
+      </w:r>
+      <w:r>
+        <w:t>.</w:t>
+      </w:r>
+    </w:p>
+    <w:p>
+      <w:r>
+        <w:t>A</w:t>
+      </w:r>
+      <w:r>
+        <w:t xml:space="preserve">s instituições de saúde </w:t>
+      </w:r>
+      <w:r>
+        <w:t xml:space="preserve">são </w:t>
+      </w:r>
+      <w:r>
+        <w:t>cada vez mais dependentes do funcionamento dos sistemas de informação</w:t>
+      </w:r>
+      <w:r>
+        <w:t xml:space="preserve"> levando</w:t>
+      </w:r>
+      <w:r>
+        <w:t xml:space="preserve"> a problemas de disponibilidade</w:t>
+      </w:r>
+      <w:r>
+        <w:t xml:space="preserve">, </w:t>
+      </w:r>
+      <w:r>
+        <w:t>devendo-se adotar medidas para que o acesso autorizado a informação conﬁdencial esteja disponível sempre que necessário</w:t>
+      </w:r>
+      <w:r>
+        <w:t>.</w:t>
+      </w:r>
+    </w:p>
+    <w:p>
+      <w:pPr>
+        <w:pStyle w:val="Subttulo"/>
+      </w:pPr>
+      <w:r>
+        <w:t xml:space="preserve">Slide </w:t>
+      </w:r>
+      <w:r>
+        <w:t>7</w:t>
+      </w:r>
+    </w:p>
+    <w:p>
+      <w:r>
+        <w:t>A inf</w:t>
+      </w:r>
+      <w:r>
+        <w:t>or</w:t>
+      </w:r>
+      <w:r>
+        <w:t xml:space="preserve">mação médica </w:t>
+      </w:r>
+      <w:r>
+        <w:t xml:space="preserve">é </w:t>
+      </w:r>
+      <w:r>
+        <w:t xml:space="preserve">utilizada </w:t>
+      </w:r>
+      <w:r>
+        <w:t xml:space="preserve">para </w:t>
+      </w:r>
+      <w:r>
+        <w:t>a prestação d</w:t>
+      </w:r>
+      <w:r>
+        <w:t>os serviços de saúde ao utente</w:t>
+      </w:r>
+      <w:r>
+        <w:t xml:space="preserve">, </w:t>
+      </w:r>
+      <w:r>
+        <w:t>mas recentemente</w:t>
+      </w:r>
+      <w:r>
+        <w:t xml:space="preserve"> </w:t>
+      </w:r>
+      <w:r>
+        <w:t xml:space="preserve">tem tido grande utilidade para efeitos de </w:t>
+      </w:r>
+      <w:r>
+        <w:t>análises, pesquisas, medições de qualidade/segurança</w:t>
+      </w:r>
+      <w:r>
+        <w:t xml:space="preserve"> e apoio à </w:t>
+      </w:r>
+      <w:r>
+        <w:t>saúde pública</w:t>
+      </w:r>
+      <w:r>
+        <w:t xml:space="preserve">, uma vez que a </w:t>
+      </w:r>
+      <w:r>
+        <w:t xml:space="preserve">construção de modelos de previsão a partir de um grande conjunto de dados de vários </w:t>
+      </w:r>
+      <w:r>
+        <w:t>doentes</w:t>
+      </w:r>
+      <w:r>
+        <w:t xml:space="preserve"> diferentes, relevantes para uma determinada doença</w:t>
+      </w:r>
+      <w:r>
+        <w:t xml:space="preserve">, </w:t>
+      </w:r>
+      <w:r>
+        <w:t>podem ajudar a identiﬁcar os fatores de risco</w:t>
+      </w:r>
+      <w:r>
+        <w:t>, por exemplo</w:t>
+      </w:r>
+      <w:r>
+        <w:t>.</w:t>
+      </w:r>
+    </w:p>
+    <w:p>
+      <w:r>
+        <w:lastRenderedPageBreak/>
+        <w:t xml:space="preserve">É nesta última que tem </w:t>
+      </w:r>
+      <w:r>
+        <w:t xml:space="preserve">surgido </w:t>
+      </w:r>
+      <w:r>
+        <w:t>grande preocupação em relação à privacidade da informação</w:t>
+      </w:r>
+      <w:r>
+        <w:t>, dado o grande interesse por parte da indústria e instituições académicas</w:t>
+      </w:r>
+      <w:r>
+        <w:t xml:space="preserve">. Apesar </w:t>
+      </w:r>
+      <w:r>
+        <w:t>d</w:t>
+      </w:r>
+      <w:r>
+        <w:t>os dados serem</w:t>
+      </w:r>
+      <w:r>
+        <w:t xml:space="preserve"> anonimizad</w:t>
+      </w:r>
+      <w:r>
+        <w:t>os</w:t>
+      </w:r>
+      <w:r>
+        <w:t xml:space="preserve">, </w:t>
+      </w:r>
+      <w:r>
+        <w:t xml:space="preserve">a utilização de técnicas de </w:t>
+      </w:r>
+      <w:r>
+        <w:t xml:space="preserve">data </w:t>
+      </w:r>
+      <w:r>
+        <w:t xml:space="preserve">mining sobre esses dados em conjunto com outros, colocados online pelas pessoas (como redes sociais, fóruns), pode conduzir </w:t>
+      </w:r>
+      <w:r>
+        <w:t xml:space="preserve">à </w:t>
+      </w:r>
+      <w:proofErr w:type="spellStart"/>
+      <w:r>
+        <w:t>re-identiﬁcação</w:t>
+      </w:r>
+      <w:proofErr w:type="spellEnd"/>
+      <w:r>
+        <w:t xml:space="preserve"> dos utentes ou subconjuntos de utentes</w:t>
+      </w:r>
+      <w:r>
+        <w:t>.</w:t>
+      </w:r>
+      <w:r>
+        <w:t xml:space="preserve"> A</w:t>
+      </w:r>
+      <w:r>
+        <w:t>dotar um nível aceitável de anonimização</w:t>
+      </w:r>
+      <w:r>
+        <w:t xml:space="preserve"> é um desafio atual.</w:t>
+      </w:r>
+    </w:p>
+    <w:p>
+      <w:pPr>
+        <w:pStyle w:val="Subttulo"/>
+      </w:pPr>
+      <w:r>
+        <w:t xml:space="preserve">Slide </w:t>
+      </w:r>
+      <w:r>
+        <w:t>8</w:t>
+      </w:r>
+    </w:p>
+    <w:p>
+      <w:r>
+        <w:t xml:space="preserve">A segurança da informação médica está então dependente, quer dos profissionais que a utiliza quer das vulnerabilidades dos sistemas de </w:t>
+      </w:r>
+      <w:r>
+        <w:t>informação, que em conjunto são ainda mais problemáticos.</w:t>
+      </w:r>
+      <w:r>
+        <w:t xml:space="preserve"> Podemos então depararmos com abuso de privilégios, abuso legitimo de privilégios, promoção de privilégios, vulnerabilidades do sistema operativo</w:t>
+      </w:r>
+      <w:r>
+        <w:t xml:space="preserve">, e ataques de </w:t>
+      </w:r>
+      <w:proofErr w:type="spellStart"/>
+      <w:r>
         <w:rPr>
-          <w:shd w:val="clear" w:color="auto" w:fill="FFFFFF"/>
+          <w:i/>
         </w:rPr>
-        <w:t>um exemplos</w:t>
-      </w:r>
-      <w:proofErr w:type="gramEnd"/>
+        <w:t>phishing</w:t>
+      </w:r>
+      <w:proofErr w:type="spellEnd"/>
+      <w:r>
+        <w:t xml:space="preserve"> e </w:t>
+      </w:r>
+      <w:proofErr w:type="spellStart"/>
       <w:r>
         <w:rPr>
-          <w:shd w:val="clear" w:color="auto" w:fill="FFFFFF"/>
+          <w:i/>
         </w:rPr>
-        <w:t xml:space="preserve"> das incontáveis e permanentes ingerências na atividade clínica e nos registos dos médicos de família".</w:t>
-      </w:r>
-    </w:p>
-    <w:p>
-      <w:pPr>
+        <w:t>ransomware</w:t>
+      </w:r>
+      <w:proofErr w:type="spellEnd"/>
+      <w:r>
+        <w:t>.</w:t>
+      </w:r>
+    </w:p>
+    <w:p>
+      <w:r>
+        <w:t xml:space="preserve">A solução para estes problemas vai de encontro </w:t>
+      </w:r>
+      <w:r>
+        <w:t xml:space="preserve">com </w:t>
+      </w:r>
+      <w:r>
+        <w:t>o comprimento dos princípios éticos</w:t>
+      </w:r>
+      <w:r>
+        <w:t xml:space="preserve"> e profissionais</w:t>
+      </w:r>
+      <w:r>
+        <w:t xml:space="preserve">, </w:t>
+      </w:r>
+      <w:r>
+        <w:t>aplicar, contribuir e rever normas, políticas e standards de segurança de informação, executar auditorias e controlos internos regulares, realizar ações de sensibilização e de formação para os utilizadores (proﬁssionais de saúde e utentes)</w:t>
+      </w:r>
+      <w:r>
+        <w:t xml:space="preserve">, e insistir e melhorar as técnicas de </w:t>
+      </w:r>
+      <w:r>
+        <w:t xml:space="preserve">autenticação, </w:t>
+      </w:r>
+      <w:proofErr w:type="spellStart"/>
+      <w:r>
+        <w:t>criptograﬁa</w:t>
+      </w:r>
+      <w:proofErr w:type="spellEnd"/>
+      <w:r>
+        <w:t>, controlo e monitorização do acesso</w:t>
+      </w:r>
+      <w:r>
+        <w:t>.</w:t>
+      </w:r>
+    </w:p>
+    <w:p>
+      <w:pPr>
+        <w:pStyle w:val="Subttulo"/>
+      </w:pPr>
+      <w:r>
+        <w:t xml:space="preserve">Slide </w:t>
+      </w:r>
+      <w:r>
+        <w:t>9</w:t>
+      </w:r>
+    </w:p>
+    <w:p>
+      <w:r>
+        <w:t>Alguns exemplos de princípios éticos já estabelecidos são:</w:t>
+      </w:r>
+    </w:p>
+    <w:p>
+      <w:r>
+        <w:t>A obrigatoriedade permanente do segredo médicos sobre a informação médica de um utente, exceto aquando do consentimento do mesmo (ou representante legal) e quando a revelação não prejudique outas pessoas com interesse no segredo médico, ou perante um nascimento ou óbito, ou no caso das doenças de declaração obrigatória.</w:t>
+      </w:r>
+    </w:p>
+    <w:p>
+      <w:pPr>
+        <w:pStyle w:val="Subttulo"/>
+      </w:pPr>
+      <w:r>
+        <w:t xml:space="preserve">Slide </w:t>
+      </w:r>
+      <w:r>
+        <w:t>10</w:t>
+      </w:r>
+    </w:p>
+    <w:p>
+      <w:r>
+        <w:t xml:space="preserve">Utilização de equipamentos com sistemas de segurança, e necessidade de separar </w:t>
+      </w:r>
+      <w:r>
+        <w:t xml:space="preserve">a </w:t>
+      </w:r>
+      <w:r>
+        <w:t xml:space="preserve">médica e </w:t>
+      </w:r>
+      <w:r>
+        <w:t>a informação pessoal</w:t>
+      </w:r>
+      <w:r>
+        <w:t xml:space="preserve"> em diferentes</w:t>
+      </w:r>
+      <w:r>
+        <w:t xml:space="preserve"> níveis de acesso</w:t>
+      </w:r>
+      <w:r>
+        <w:t>.</w:t>
+      </w:r>
+    </w:p>
+    <w:p>
+      <w:pPr>
+        <w:pStyle w:val="Subttulo"/>
         <w:rPr>
-          <w:shd w:val="clear" w:color="auto" w:fill="FFFFFF"/>
+          <w:lang w:val="en-US"/>
         </w:rPr>
       </w:pPr>
       <w:r>
-        <w:t>A</w:t>
-      </w:r>
-      <w:r>
         <w:rPr>
-          <w:shd w:val="clear" w:color="auto" w:fill="FFFFFF"/>
+          <w:lang w:val="en-US"/>
         </w:rPr>
-        <w:t>lém disso, na carta, a médica sublinha que o Ministério da Saúde partilha há anos na plataforma de dados da saúde (PDS) e "sem qualquer aviso prévio" a informação clínica dos utentes constante dos processos eletrónicos.</w:t>
-      </w:r>
-    </w:p>
-    <w:p>
-      <w:pPr>
+        <w:t xml:space="preserve">Slide </w:t>
+      </w:r>
+      <w:r>
         <w:rPr>
-          <w:shd w:val="clear" w:color="auto" w:fill="FFFFFF"/>
+          <w:lang w:val="en-US"/>
         </w:rPr>
-      </w:pPr>
-      <w:r>
+        <w:t>11</w:t>
+      </w:r>
+    </w:p>
+    <w:p>
+      <w:r>
+        <w:t>As conclusões que t</w:t>
+      </w:r>
+      <w:r>
+        <w:t xml:space="preserve">irei foi que a </w:t>
+      </w:r>
+      <w:r>
+        <w:t>nossa informação médica não está completamente segura, pelo contrario, está cada vez mais acessível.</w:t>
+      </w:r>
+    </w:p>
+    <w:p>
+      <w:r>
+        <w:t xml:space="preserve">Mas apesar dessa acessibilidade comprometer a privacidade dos utentes (que pode levar a </w:t>
+      </w:r>
+      <w:r>
+        <w:t>questões sérias como roubo de identidade e discriminação e exclusão, tanto a nível social como proﬁssional</w:t>
+      </w:r>
+      <w:r>
+        <w:t>)</w:t>
+      </w:r>
+      <w:r>
+        <w:t xml:space="preserve">, essa acessibilidade também pode trazer </w:t>
+      </w:r>
+      <w:r>
+        <w:t>grandes benefícios para a evolução dos cuidados de saúde, novas descobertas e técnicas de prevenção</w:t>
+      </w:r>
+      <w:r>
+        <w:t>.</w:t>
+      </w:r>
+    </w:p>
+    <w:p>
+      <w:r>
+        <w:t>Por isso e</w:t>
+      </w:r>
+      <w:r>
+        <w:t xml:space="preserve">xiste uma grande necessidade de encontrar </w:t>
+      </w:r>
+      <w:r>
+        <w:t>um equilíbrio de forma a minimizar os riscos e aumentar</w:t>
+      </w:r>
+      <w:r>
+        <w:t xml:space="preserve"> as possibilidades de pesquisa. </w:t>
+      </w:r>
+    </w:p>
+    <w:p>
+      <w:pPr>
+        <w:pStyle w:val="Subttulo"/>
+      </w:pPr>
+      <w:r>
+        <w:t xml:space="preserve">Slide </w:t>
+      </w:r>
+      <w:r>
+        <w:t>12</w:t>
+      </w:r>
+    </w:p>
+    <w:p>
+      <w:r>
+        <w:t>Existe ainda muito trabalho a ser feito</w:t>
+      </w:r>
+      <w:r>
+        <w:t>, tanto a nível dos profissionais e utentes como a níveis informático.</w:t>
+      </w:r>
+    </w:p>
+    <w:p>
+      <w:pPr>
+        <w:pStyle w:val="Subttulo"/>
         <w:rPr>
-          <w:shd w:val="clear" w:color="auto" w:fill="FFFFFF"/>
+          <w:rFonts w:eastAsiaTheme="minorHAnsi"/>
         </w:rPr>
-        <w:t>"Lembro que há anos acedem à PDS indiscriminadamente médicos, enfermeiros, assistentes sociais, psicólogos e nutricionistas de qualquer estabelecimento do SNS", podendo aceder a registos de exames, de medicação ou de consultas, refere a mesma médica na carta que o Sindicato Independente dos Médicos (SIM) decidiu tornar pública através do seu 'site'.</w:t>
-      </w:r>
-    </w:p>
-    <w:p>
-      <w:pPr>
+      </w:pPr>
+      <w:r>
+        <w:lastRenderedPageBreak/>
+        <w:t>Slide</w:t>
+      </w:r>
+      <w:r>
         <w:rPr>
-          <w:shd w:val="clear" w:color="auto" w:fill="FFFFFF"/>
+          <w:rFonts w:eastAsiaTheme="minorHAnsi"/>
         </w:rPr>
-      </w:pPr>
+        <w:t xml:space="preserve"> </w:t>
+      </w:r>
       <w:r>
         <w:rPr>
-          <w:shd w:val="clear" w:color="auto" w:fill="FFFFFF"/>
+          <w:rFonts w:eastAsiaTheme="minorHAnsi"/>
         </w:rPr>
-        <w:t>Em declarações à agência Lusa, o secretário-geral do SIM, Roque da Cunha, considerou que esta tarefa de pedir o consentimento aos doentes e de explicar a partilha de dados "não compete aos médicos de família" e que irá "tornar mais pesado o acompanhamento de 1.900 utentes por cada médico".</w:t>
-      </w:r>
-    </w:p>
-    <w:p>
-      <w:pPr>
-        <w:rPr>
-          <w:shd w:val="clear" w:color="auto" w:fill="FFFFFF"/>
-        </w:rPr>
-      </w:pPr>
-      <w:r>
-        <w:rPr>
-          <w:shd w:val="clear" w:color="auto" w:fill="FFFFFF"/>
-        </w:rPr>
-        <w:br w:type="page"/>
-      </w:r>
-    </w:p>
-    <w:p>
-      <w:hyperlink r:id="rId5" w:history="1">
-        <w:r>
-          <w:rPr>
-            <w:rStyle w:val="Hiperligao"/>
-          </w:rPr>
-          <w:t>http://www.atlasdasaude.pt/publico/content/coimbra-recebe-centro-de-formacao-em-ciberseguranca-na-saude</w:t>
-        </w:r>
-      </w:hyperlink>
-    </w:p>
-    <w:p>
-      <w:r>
-        <w:t xml:space="preserve">Em declarações, Henrique Martins, presidente dos Serviços Partilhados do Ministério da Saúde (SPMS), cuja Academia assinou ontem um protocolo com o Centro Hospitalar e Universitário de Coimbra (CHUC) para a criação do Centro de Desenvolvimento e Capacitação em </w:t>
-      </w:r>
-      <w:proofErr w:type="spellStart"/>
-      <w:r>
-        <w:t>Cibersegurança</w:t>
-      </w:r>
-      <w:proofErr w:type="spellEnd"/>
-      <w:r>
-        <w:t xml:space="preserve"> na Saúde, destacou a localização de Coimbra no centro do país "a meia distância" das universidades às quais se destina o polo de formação.</w:t>
-      </w:r>
-    </w:p>
-    <w:p>
-      <w:r>
-        <w:t xml:space="preserve">Por outro lado, a Academia SPMS pretende que o Centro Hospitalar e Universitário de Coimbra passe a desempenhar um papel "fundamental" na investigação da </w:t>
-      </w:r>
-      <w:proofErr w:type="spellStart"/>
-      <w:r>
-        <w:t>cibersegurança</w:t>
-      </w:r>
-      <w:proofErr w:type="spellEnd"/>
-      <w:r>
-        <w:t xml:space="preserve"> de dispositivos clínicos - quer em termos de ‘hardware’, quer no ‘software’ utilizado - os quais, embora sejam rotulados de seguros ao nível da </w:t>
-      </w:r>
-      <w:proofErr w:type="spellStart"/>
-      <w:r>
-        <w:t>cibersegurança</w:t>
-      </w:r>
-      <w:proofErr w:type="spellEnd"/>
-      <w:r>
-        <w:t xml:space="preserve"> aquando da sua produção, "têm de ser experimentados".</w:t>
-      </w:r>
-    </w:p>
-    <w:p>
-      <w:r>
-        <w:t> o presidente do conselho de administração do CHUC, Fernando Regateiro, garantiu que a instituição quer "dar o salto, com segurança, cautela e de uma forma determinada" para possuir o mesmo sistema em todos os espaços do centro hospitalar.</w:t>
-      </w:r>
-    </w:p>
-    <w:p>
-      <w:r>
-        <w:t xml:space="preserve">O Centro de Desenvolvimento e Capacitação em </w:t>
-      </w:r>
-      <w:proofErr w:type="spellStart"/>
-      <w:r>
-        <w:t>Cibersegurança</w:t>
-      </w:r>
-      <w:proofErr w:type="spellEnd"/>
-      <w:r>
-        <w:t xml:space="preserve"> na Saúde pretende, entre outros objetivos e no âmbito do protocolo hoje assinado, contribuir para a divulgação para todo o Serviço Nacional de Saúde das melhores práticas em </w:t>
-      </w:r>
-      <w:proofErr w:type="spellStart"/>
-      <w:r>
-        <w:t>cibersegurança</w:t>
-      </w:r>
-      <w:proofErr w:type="spellEnd"/>
-      <w:r>
-        <w:t xml:space="preserve">, promover a formação e capacitação em tecnologias de informação e </w:t>
-      </w:r>
-      <w:proofErr w:type="spellStart"/>
-      <w:r>
-        <w:t>cibersegurança</w:t>
-      </w:r>
-      <w:proofErr w:type="spellEnd"/>
-      <w:r>
-        <w:t xml:space="preserve"> para profissionais de saúde e também integradas em currículos de universidades e politécnicos e apoiar o desenvolvimento de inovações tecnológicas em matéria de </w:t>
-      </w:r>
-      <w:proofErr w:type="spellStart"/>
-      <w:r>
-        <w:t>ciberdefesa</w:t>
-      </w:r>
-      <w:proofErr w:type="spellEnd"/>
-      <w:r>
-        <w:t xml:space="preserve"> relevante aos riscos próprios da saúde.</w:t>
-      </w:r>
-    </w:p>
-    <w:p>
-      <w:r>
-        <w:br w:type="page"/>
-      </w:r>
-    </w:p>
-    <w:p>
-      <w:pPr>
-        <w:pStyle w:val="Subttulo"/>
-      </w:pPr>
+        <w:t>13</w:t>
+      </w:r>
+    </w:p>
+    <w:p>
+      <w:r>
+        <w:t>Isto é um assunto q</w:t>
+      </w:r>
+      <w:r>
+        <w:t xml:space="preserve">uente, e mecanismo que promovem a privacidade da informação estão a surgir, como é o caso do novo </w:t>
+      </w:r>
+      <w:r>
+        <w:t>Regulamento Geral de Proteção de Dados</w:t>
+      </w:r>
+      <w:r>
+        <w:t xml:space="preserve"> que já ouvimos aqui falar em algumas das palestras, e a criação</w:t>
+      </w:r>
+      <w:r>
+        <w:t xml:space="preserve">, no </w:t>
+      </w:r>
+      <w:r>
+        <w:t>Centro Hospitalar e Universitário de Coimbra</w:t>
+      </w:r>
+      <w:r>
+        <w:t>,</w:t>
+      </w:r>
+      <w:r>
+        <w:t xml:space="preserve"> do </w:t>
+      </w:r>
+      <w:r>
+        <w:t>Centro de Desenvolvimento e Capacitação em Cibersegurança na Saúde</w:t>
+      </w:r>
+      <w:r>
+        <w:t xml:space="preserve">, </w:t>
+      </w:r>
+      <w:r>
+        <w:t>que visa analisar</w:t>
+      </w:r>
       <w:bookmarkStart w:id="0" w:name="_GoBack"/>
       <w:bookmarkEnd w:id="0"/>
+      <w:r>
+        <w:t> dispositivos clínicos, quer em termos de hardware, quer no software utilizado, </w:t>
+      </w:r>
+      <w:r>
+        <w:t xml:space="preserve">realizando </w:t>
+      </w:r>
+      <w:r>
+        <w:t>experimentação</w:t>
+      </w:r>
+      <w:r>
+        <w:t>.</w:t>
+      </w:r>
     </w:p>
     <w:sectPr>
       <w:pgSz w:w="11906" w:h="16838"/>
-      <w:pgMar w:top="1417" w:right="1701" w:bottom="1417" w:left="1701" w:header="709" w:footer="709" w:gutter="0"/>
+      <w:pgMar w:top="1440" w:right="1080" w:bottom="1440" w:left="1080" w:header="709" w:footer="709" w:gutter="0"/>
       <w:cols w:space="708"/>
       <w:titlePg/>
       <w:docGrid w:linePitch="360"/>
     </w:sectPr>
   </w:body>
 </w:document>
+</file>
+
+<file path=word/numbering.xml><?xml version="1.0" encoding="utf-8"?>
+<w:numbering xmlns:wpc="http://schemas.microsoft.com/office/word/2010/wordprocessingCanvas" xmlns:cx="http://schemas.microsoft.com/office/drawing/2014/chartex" xmlns:cx1="http://schemas.microsoft.com/office/drawing/2015/9/8/chartex" xmlns:cx2="http://schemas.microsoft.com/office/drawing/2015/10/21/chartex" xmlns:cx3="http://schemas.microsoft.com/office/drawing/2016/5/9/chartex" xmlns:cx4="http://schemas.microsoft.com/office/drawing/2016/5/10/chartex" xmlns:cx5="http://schemas.microsoft.com/office/drawing/2016/5/11/chartex" xmlns:cx6="http://schemas.microsoft.com/office/drawing/2016/5/12/chartex" xmlns:cx7="http://schemas.microsoft.com/office/drawing/2016/5/13/chartex" xmlns:cx8="http://schemas.microsoft.com/office/drawing/2016/5/14/chartex" xmlns:mc="http://schemas.openxmlformats.org/markup-compatibility/2006" xmlns:aink="http://schemas.microsoft.com/office/drawing/2016/ink" xmlns:am3d="http://schemas.microsoft.com/office/drawing/2017/model3d" xmlns:o="urn:schemas-microsoft-com:office:office" xmlns:r="http://schemas.openxmlformats.org/officeDocument/2006/relationships" xmlns:m="http://schemas.openxmlformats.org/officeDocument/2006/math" xmlns:v="urn:schemas-microsoft-com:vml" xmlns:wp14="http://schemas.microsoft.com/office/word/2010/wordprocessingDrawing" xmlns:wp="http://schemas.openxmlformats.org/drawingml/2006/wordprocessingDrawing" xmlns:w10="urn:schemas-microsoft-com:office:word" xmlns:w="http://schemas.openxmlformats.org/wordprocessingml/2006/main" xmlns:w14="http://schemas.microsoft.com/office/word/2010/wordml" xmlns:w15="http://schemas.microsoft.com/office/word/2012/wordml" xmlns:w16cid="http://schemas.microsoft.com/office/word/2016/wordml/cid" xmlns:w16se="http://schemas.microsoft.com/office/word/2015/wordml/symex" xmlns:wpg="http://schemas.microsoft.com/office/word/2010/wordprocessingGroup" xmlns:wpi="http://schemas.microsoft.com/office/word/2010/wordprocessingInk" xmlns:wne="http://schemas.microsoft.com/office/word/2006/wordml" xmlns:wps="http://schemas.microsoft.com/office/word/2010/wordprocessingShape" mc:Ignorable="w14 w15 w16se w16cid wp14">
+  <w:abstractNum w:abstractNumId="0" w15:restartNumberingAfterBreak="0">
+    <w:nsid w:val="19603716"/>
+    <w:multiLevelType w:val="hybridMultilevel"/>
+    <w:tmpl w:val="E7B6BA78"/>
+    <w:lvl w:ilvl="0" w:tplc="2E3C1AAA">
+      <w:start w:val="1"/>
+      <w:numFmt w:val="bullet"/>
+      <w:lvlText w:val="–"/>
+      <w:lvlJc w:val="left"/>
+      <w:pPr>
+        <w:tabs>
+          <w:tab w:val="num" w:pos="720"/>
+        </w:tabs>
+        <w:ind w:left="720" w:hanging="360"/>
+      </w:pPr>
+      <w:rPr>
+        <w:rFonts w:ascii="Arial" w:hAnsi="Arial" w:hint="default"/>
+      </w:rPr>
+    </w:lvl>
+    <w:lvl w:ilvl="1" w:tplc="513E3B0A">
+      <w:start w:val="1"/>
+      <w:numFmt w:val="bullet"/>
+      <w:lvlText w:val="–"/>
+      <w:lvlJc w:val="left"/>
+      <w:pPr>
+        <w:tabs>
+          <w:tab w:val="num" w:pos="1440"/>
+        </w:tabs>
+        <w:ind w:left="1440" w:hanging="360"/>
+      </w:pPr>
+      <w:rPr>
+        <w:rFonts w:ascii="Arial" w:hAnsi="Arial" w:hint="default"/>
+      </w:rPr>
+    </w:lvl>
+    <w:lvl w:ilvl="2" w:tplc="6E5C3DF0" w:tentative="1">
+      <w:start w:val="1"/>
+      <w:numFmt w:val="bullet"/>
+      <w:lvlText w:val="–"/>
+      <w:lvlJc w:val="left"/>
+      <w:pPr>
+        <w:tabs>
+          <w:tab w:val="num" w:pos="2160"/>
+        </w:tabs>
+        <w:ind w:left="2160" w:hanging="360"/>
+      </w:pPr>
+      <w:rPr>
+        <w:rFonts w:ascii="Arial" w:hAnsi="Arial" w:hint="default"/>
+      </w:rPr>
+    </w:lvl>
+    <w:lvl w:ilvl="3" w:tplc="B2A60630" w:tentative="1">
+      <w:start w:val="1"/>
+      <w:numFmt w:val="bullet"/>
+      <w:lvlText w:val="–"/>
+      <w:lvlJc w:val="left"/>
+      <w:pPr>
+        <w:tabs>
+          <w:tab w:val="num" w:pos="2880"/>
+        </w:tabs>
+        <w:ind w:left="2880" w:hanging="360"/>
+      </w:pPr>
+      <w:rPr>
+        <w:rFonts w:ascii="Arial" w:hAnsi="Arial" w:hint="default"/>
+      </w:rPr>
+    </w:lvl>
+    <w:lvl w:ilvl="4" w:tplc="9B662F44" w:tentative="1">
+      <w:start w:val="1"/>
+      <w:numFmt w:val="bullet"/>
+      <w:lvlText w:val="–"/>
+      <w:lvlJc w:val="left"/>
+      <w:pPr>
+        <w:tabs>
+          <w:tab w:val="num" w:pos="3600"/>
+        </w:tabs>
+        <w:ind w:left="3600" w:hanging="360"/>
+      </w:pPr>
+      <w:rPr>
+        <w:rFonts w:ascii="Arial" w:hAnsi="Arial" w:hint="default"/>
+      </w:rPr>
+    </w:lvl>
+    <w:lvl w:ilvl="5" w:tplc="9AEE1C44" w:tentative="1">
+      <w:start w:val="1"/>
+      <w:numFmt w:val="bullet"/>
+      <w:lvlText w:val="–"/>
+      <w:lvlJc w:val="left"/>
+      <w:pPr>
+        <w:tabs>
+          <w:tab w:val="num" w:pos="4320"/>
+        </w:tabs>
+        <w:ind w:left="4320" w:hanging="360"/>
+      </w:pPr>
+      <w:rPr>
+        <w:rFonts w:ascii="Arial" w:hAnsi="Arial" w:hint="default"/>
+      </w:rPr>
+    </w:lvl>
+    <w:lvl w:ilvl="6" w:tplc="C192A8D2" w:tentative="1">
+      <w:start w:val="1"/>
+      <w:numFmt w:val="bullet"/>
+      <w:lvlText w:val="–"/>
+      <w:lvlJc w:val="left"/>
+      <w:pPr>
+        <w:tabs>
+          <w:tab w:val="num" w:pos="5040"/>
+        </w:tabs>
+        <w:ind w:left="5040" w:hanging="360"/>
+      </w:pPr>
+      <w:rPr>
+        <w:rFonts w:ascii="Arial" w:hAnsi="Arial" w:hint="default"/>
+      </w:rPr>
+    </w:lvl>
+    <w:lvl w:ilvl="7" w:tplc="F426EA86" w:tentative="1">
+      <w:start w:val="1"/>
+      <w:numFmt w:val="bullet"/>
+      <w:lvlText w:val="–"/>
+      <w:lvlJc w:val="left"/>
+      <w:pPr>
+        <w:tabs>
+          <w:tab w:val="num" w:pos="5760"/>
+        </w:tabs>
+        <w:ind w:left="5760" w:hanging="360"/>
+      </w:pPr>
+      <w:rPr>
+        <w:rFonts w:ascii="Arial" w:hAnsi="Arial" w:hint="default"/>
+      </w:rPr>
+    </w:lvl>
+    <w:lvl w:ilvl="8" w:tplc="DBF4BE4E" w:tentative="1">
+      <w:start w:val="1"/>
+      <w:numFmt w:val="bullet"/>
+      <w:lvlText w:val="–"/>
+      <w:lvlJc w:val="left"/>
+      <w:pPr>
+        <w:tabs>
+          <w:tab w:val="num" w:pos="6480"/>
+        </w:tabs>
+        <w:ind w:left="6480" w:hanging="360"/>
+      </w:pPr>
+      <w:rPr>
+        <w:rFonts w:ascii="Arial" w:hAnsi="Arial" w:hint="default"/>
+      </w:rPr>
+    </w:lvl>
+  </w:abstractNum>
+  <w:abstractNum w:abstractNumId="1" w15:restartNumberingAfterBreak="0">
+    <w:nsid w:val="2678076A"/>
+    <w:multiLevelType w:val="hybridMultilevel"/>
+    <w:tmpl w:val="1D0A52B4"/>
+    <w:lvl w:ilvl="0" w:tplc="400C9944">
+      <w:start w:val="1"/>
+      <w:numFmt w:val="bullet"/>
+      <w:lvlText w:val="•"/>
+      <w:lvlJc w:val="left"/>
+      <w:pPr>
+        <w:tabs>
+          <w:tab w:val="num" w:pos="720"/>
+        </w:tabs>
+        <w:ind w:left="720" w:hanging="360"/>
+      </w:pPr>
+      <w:rPr>
+        <w:rFonts w:ascii="Times New Roman" w:hAnsi="Times New Roman" w:hint="default"/>
+      </w:rPr>
+    </w:lvl>
+    <w:lvl w:ilvl="1" w:tplc="745A1952" w:tentative="1">
+      <w:start w:val="1"/>
+      <w:numFmt w:val="bullet"/>
+      <w:lvlText w:val="•"/>
+      <w:lvlJc w:val="left"/>
+      <w:pPr>
+        <w:tabs>
+          <w:tab w:val="num" w:pos="1440"/>
+        </w:tabs>
+        <w:ind w:left="1440" w:hanging="360"/>
+      </w:pPr>
+      <w:rPr>
+        <w:rFonts w:ascii="Times New Roman" w:hAnsi="Times New Roman" w:hint="default"/>
+      </w:rPr>
+    </w:lvl>
+    <w:lvl w:ilvl="2" w:tplc="9F249A2E" w:tentative="1">
+      <w:start w:val="1"/>
+      <w:numFmt w:val="bullet"/>
+      <w:lvlText w:val="•"/>
+      <w:lvlJc w:val="left"/>
+      <w:pPr>
+        <w:tabs>
+          <w:tab w:val="num" w:pos="2160"/>
+        </w:tabs>
+        <w:ind w:left="2160" w:hanging="360"/>
+      </w:pPr>
+      <w:rPr>
+        <w:rFonts w:ascii="Times New Roman" w:hAnsi="Times New Roman" w:hint="default"/>
+      </w:rPr>
+    </w:lvl>
+    <w:lvl w:ilvl="3" w:tplc="3D509F80" w:tentative="1">
+      <w:start w:val="1"/>
+      <w:numFmt w:val="bullet"/>
+      <w:lvlText w:val="•"/>
+      <w:lvlJc w:val="left"/>
+      <w:pPr>
+        <w:tabs>
+          <w:tab w:val="num" w:pos="2880"/>
+        </w:tabs>
+        <w:ind w:left="2880" w:hanging="360"/>
+      </w:pPr>
+      <w:rPr>
+        <w:rFonts w:ascii="Times New Roman" w:hAnsi="Times New Roman" w:hint="default"/>
+      </w:rPr>
+    </w:lvl>
+    <w:lvl w:ilvl="4" w:tplc="60B0ADA8" w:tentative="1">
+      <w:start w:val="1"/>
+      <w:numFmt w:val="bullet"/>
+      <w:lvlText w:val="•"/>
+      <w:lvlJc w:val="left"/>
+      <w:pPr>
+        <w:tabs>
+          <w:tab w:val="num" w:pos="3600"/>
+        </w:tabs>
+        <w:ind w:left="3600" w:hanging="360"/>
+      </w:pPr>
+      <w:rPr>
+        <w:rFonts w:ascii="Times New Roman" w:hAnsi="Times New Roman" w:hint="default"/>
+      </w:rPr>
+    </w:lvl>
+    <w:lvl w:ilvl="5" w:tplc="80525D58" w:tentative="1">
+      <w:start w:val="1"/>
+      <w:numFmt w:val="bullet"/>
+      <w:lvlText w:val="•"/>
+      <w:lvlJc w:val="left"/>
+      <w:pPr>
+        <w:tabs>
+          <w:tab w:val="num" w:pos="4320"/>
+        </w:tabs>
+        <w:ind w:left="4320" w:hanging="360"/>
+      </w:pPr>
+      <w:rPr>
+        <w:rFonts w:ascii="Times New Roman" w:hAnsi="Times New Roman" w:hint="default"/>
+      </w:rPr>
+    </w:lvl>
+    <w:lvl w:ilvl="6" w:tplc="872A015C" w:tentative="1">
+      <w:start w:val="1"/>
+      <w:numFmt w:val="bullet"/>
+      <w:lvlText w:val="•"/>
+      <w:lvlJc w:val="left"/>
+      <w:pPr>
+        <w:tabs>
+          <w:tab w:val="num" w:pos="5040"/>
+        </w:tabs>
+        <w:ind w:left="5040" w:hanging="360"/>
+      </w:pPr>
+      <w:rPr>
+        <w:rFonts w:ascii="Times New Roman" w:hAnsi="Times New Roman" w:hint="default"/>
+      </w:rPr>
+    </w:lvl>
+    <w:lvl w:ilvl="7" w:tplc="856291D2" w:tentative="1">
+      <w:start w:val="1"/>
+      <w:numFmt w:val="bullet"/>
+      <w:lvlText w:val="•"/>
+      <w:lvlJc w:val="left"/>
+      <w:pPr>
+        <w:tabs>
+          <w:tab w:val="num" w:pos="5760"/>
+        </w:tabs>
+        <w:ind w:left="5760" w:hanging="360"/>
+      </w:pPr>
+      <w:rPr>
+        <w:rFonts w:ascii="Times New Roman" w:hAnsi="Times New Roman" w:hint="default"/>
+      </w:rPr>
+    </w:lvl>
+    <w:lvl w:ilvl="8" w:tplc="B9F2FB82" w:tentative="1">
+      <w:start w:val="1"/>
+      <w:numFmt w:val="bullet"/>
+      <w:lvlText w:val="•"/>
+      <w:lvlJc w:val="left"/>
+      <w:pPr>
+        <w:tabs>
+          <w:tab w:val="num" w:pos="6480"/>
+        </w:tabs>
+        <w:ind w:left="6480" w:hanging="360"/>
+      </w:pPr>
+      <w:rPr>
+        <w:rFonts w:ascii="Times New Roman" w:hAnsi="Times New Roman" w:hint="default"/>
+      </w:rPr>
+    </w:lvl>
+  </w:abstractNum>
+  <w:abstractNum w:abstractNumId="2" w15:restartNumberingAfterBreak="0">
+    <w:nsid w:val="3A27303F"/>
+    <w:multiLevelType w:val="hybridMultilevel"/>
+    <w:tmpl w:val="40ECE77C"/>
+    <w:lvl w:ilvl="0" w:tplc="1ED64160">
+      <w:start w:val="1"/>
+      <w:numFmt w:val="bullet"/>
+      <w:lvlText w:val="•"/>
+      <w:lvlJc w:val="left"/>
+      <w:pPr>
+        <w:tabs>
+          <w:tab w:val="num" w:pos="720"/>
+        </w:tabs>
+        <w:ind w:left="720" w:hanging="360"/>
+      </w:pPr>
+      <w:rPr>
+        <w:rFonts w:ascii="Times New Roman" w:hAnsi="Times New Roman" w:hint="default"/>
+      </w:rPr>
+    </w:lvl>
+    <w:lvl w:ilvl="1" w:tplc="7626FA24" w:tentative="1">
+      <w:start w:val="1"/>
+      <w:numFmt w:val="bullet"/>
+      <w:lvlText w:val="•"/>
+      <w:lvlJc w:val="left"/>
+      <w:pPr>
+        <w:tabs>
+          <w:tab w:val="num" w:pos="1440"/>
+        </w:tabs>
+        <w:ind w:left="1440" w:hanging="360"/>
+      </w:pPr>
+      <w:rPr>
+        <w:rFonts w:ascii="Times New Roman" w:hAnsi="Times New Roman" w:hint="default"/>
+      </w:rPr>
+    </w:lvl>
+    <w:lvl w:ilvl="2" w:tplc="CC162248" w:tentative="1">
+      <w:start w:val="1"/>
+      <w:numFmt w:val="bullet"/>
+      <w:lvlText w:val="•"/>
+      <w:lvlJc w:val="left"/>
+      <w:pPr>
+        <w:tabs>
+          <w:tab w:val="num" w:pos="2160"/>
+        </w:tabs>
+        <w:ind w:left="2160" w:hanging="360"/>
+      </w:pPr>
+      <w:rPr>
+        <w:rFonts w:ascii="Times New Roman" w:hAnsi="Times New Roman" w:hint="default"/>
+      </w:rPr>
+    </w:lvl>
+    <w:lvl w:ilvl="3" w:tplc="B06A4896" w:tentative="1">
+      <w:start w:val="1"/>
+      <w:numFmt w:val="bullet"/>
+      <w:lvlText w:val="•"/>
+      <w:lvlJc w:val="left"/>
+      <w:pPr>
+        <w:tabs>
+          <w:tab w:val="num" w:pos="2880"/>
+        </w:tabs>
+        <w:ind w:left="2880" w:hanging="360"/>
+      </w:pPr>
+      <w:rPr>
+        <w:rFonts w:ascii="Times New Roman" w:hAnsi="Times New Roman" w:hint="default"/>
+      </w:rPr>
+    </w:lvl>
+    <w:lvl w:ilvl="4" w:tplc="00AAC5C8" w:tentative="1">
+      <w:start w:val="1"/>
+      <w:numFmt w:val="bullet"/>
+      <w:lvlText w:val="•"/>
+      <w:lvlJc w:val="left"/>
+      <w:pPr>
+        <w:tabs>
+          <w:tab w:val="num" w:pos="3600"/>
+        </w:tabs>
+        <w:ind w:left="3600" w:hanging="360"/>
+      </w:pPr>
+      <w:rPr>
+        <w:rFonts w:ascii="Times New Roman" w:hAnsi="Times New Roman" w:hint="default"/>
+      </w:rPr>
+    </w:lvl>
+    <w:lvl w:ilvl="5" w:tplc="0218AD76" w:tentative="1">
+      <w:start w:val="1"/>
+      <w:numFmt w:val="bullet"/>
+      <w:lvlText w:val="•"/>
+      <w:lvlJc w:val="left"/>
+      <w:pPr>
+        <w:tabs>
+          <w:tab w:val="num" w:pos="4320"/>
+        </w:tabs>
+        <w:ind w:left="4320" w:hanging="360"/>
+      </w:pPr>
+      <w:rPr>
+        <w:rFonts w:ascii="Times New Roman" w:hAnsi="Times New Roman" w:hint="default"/>
+      </w:rPr>
+    </w:lvl>
+    <w:lvl w:ilvl="6" w:tplc="3462DF42" w:tentative="1">
+      <w:start w:val="1"/>
+      <w:numFmt w:val="bullet"/>
+      <w:lvlText w:val="•"/>
+      <w:lvlJc w:val="left"/>
+      <w:pPr>
+        <w:tabs>
+          <w:tab w:val="num" w:pos="5040"/>
+        </w:tabs>
+        <w:ind w:left="5040" w:hanging="360"/>
+      </w:pPr>
+      <w:rPr>
+        <w:rFonts w:ascii="Times New Roman" w:hAnsi="Times New Roman" w:hint="default"/>
+      </w:rPr>
+    </w:lvl>
+    <w:lvl w:ilvl="7" w:tplc="74484B00" w:tentative="1">
+      <w:start w:val="1"/>
+      <w:numFmt w:val="bullet"/>
+      <w:lvlText w:val="•"/>
+      <w:lvlJc w:val="left"/>
+      <w:pPr>
+        <w:tabs>
+          <w:tab w:val="num" w:pos="5760"/>
+        </w:tabs>
+        <w:ind w:left="5760" w:hanging="360"/>
+      </w:pPr>
+      <w:rPr>
+        <w:rFonts w:ascii="Times New Roman" w:hAnsi="Times New Roman" w:hint="default"/>
+      </w:rPr>
+    </w:lvl>
+    <w:lvl w:ilvl="8" w:tplc="CFC40A7A" w:tentative="1">
+      <w:start w:val="1"/>
+      <w:numFmt w:val="bullet"/>
+      <w:lvlText w:val="•"/>
+      <w:lvlJc w:val="left"/>
+      <w:pPr>
+        <w:tabs>
+          <w:tab w:val="num" w:pos="6480"/>
+        </w:tabs>
+        <w:ind w:left="6480" w:hanging="360"/>
+      </w:pPr>
+      <w:rPr>
+        <w:rFonts w:ascii="Times New Roman" w:hAnsi="Times New Roman" w:hint="default"/>
+      </w:rPr>
+    </w:lvl>
+  </w:abstractNum>
+  <w:abstractNum w:abstractNumId="3" w15:restartNumberingAfterBreak="0">
+    <w:nsid w:val="41F80293"/>
+    <w:multiLevelType w:val="hybridMultilevel"/>
+    <w:tmpl w:val="EA44F210"/>
+    <w:lvl w:ilvl="0" w:tplc="10E6BC22">
+      <w:start w:val="1"/>
+      <w:numFmt w:val="bullet"/>
+      <w:lvlText w:val="–"/>
+      <w:lvlJc w:val="left"/>
+      <w:pPr>
+        <w:tabs>
+          <w:tab w:val="num" w:pos="720"/>
+        </w:tabs>
+        <w:ind w:left="720" w:hanging="360"/>
+      </w:pPr>
+      <w:rPr>
+        <w:rFonts w:ascii="Arial" w:hAnsi="Arial" w:hint="default"/>
+      </w:rPr>
+    </w:lvl>
+    <w:lvl w:ilvl="1" w:tplc="FA6A6AB0">
+      <w:start w:val="1"/>
+      <w:numFmt w:val="bullet"/>
+      <w:lvlText w:val="–"/>
+      <w:lvlJc w:val="left"/>
+      <w:pPr>
+        <w:tabs>
+          <w:tab w:val="num" w:pos="1440"/>
+        </w:tabs>
+        <w:ind w:left="1440" w:hanging="360"/>
+      </w:pPr>
+      <w:rPr>
+        <w:rFonts w:ascii="Arial" w:hAnsi="Arial" w:hint="default"/>
+      </w:rPr>
+    </w:lvl>
+    <w:lvl w:ilvl="2" w:tplc="6164A8A4" w:tentative="1">
+      <w:start w:val="1"/>
+      <w:numFmt w:val="bullet"/>
+      <w:lvlText w:val="–"/>
+      <w:lvlJc w:val="left"/>
+      <w:pPr>
+        <w:tabs>
+          <w:tab w:val="num" w:pos="2160"/>
+        </w:tabs>
+        <w:ind w:left="2160" w:hanging="360"/>
+      </w:pPr>
+      <w:rPr>
+        <w:rFonts w:ascii="Arial" w:hAnsi="Arial" w:hint="default"/>
+      </w:rPr>
+    </w:lvl>
+    <w:lvl w:ilvl="3" w:tplc="2E2E192E" w:tentative="1">
+      <w:start w:val="1"/>
+      <w:numFmt w:val="bullet"/>
+      <w:lvlText w:val="–"/>
+      <w:lvlJc w:val="left"/>
+      <w:pPr>
+        <w:tabs>
+          <w:tab w:val="num" w:pos="2880"/>
+        </w:tabs>
+        <w:ind w:left="2880" w:hanging="360"/>
+      </w:pPr>
+      <w:rPr>
+        <w:rFonts w:ascii="Arial" w:hAnsi="Arial" w:hint="default"/>
+      </w:rPr>
+    </w:lvl>
+    <w:lvl w:ilvl="4" w:tplc="3F2E4A56" w:tentative="1">
+      <w:start w:val="1"/>
+      <w:numFmt w:val="bullet"/>
+      <w:lvlText w:val="–"/>
+      <w:lvlJc w:val="left"/>
+      <w:pPr>
+        <w:tabs>
+          <w:tab w:val="num" w:pos="3600"/>
+        </w:tabs>
+        <w:ind w:left="3600" w:hanging="360"/>
+      </w:pPr>
+      <w:rPr>
+        <w:rFonts w:ascii="Arial" w:hAnsi="Arial" w:hint="default"/>
+      </w:rPr>
+    </w:lvl>
+    <w:lvl w:ilvl="5" w:tplc="2A08E968" w:tentative="1">
+      <w:start w:val="1"/>
+      <w:numFmt w:val="bullet"/>
+      <w:lvlText w:val="–"/>
+      <w:lvlJc w:val="left"/>
+      <w:pPr>
+        <w:tabs>
+          <w:tab w:val="num" w:pos="4320"/>
+        </w:tabs>
+        <w:ind w:left="4320" w:hanging="360"/>
+      </w:pPr>
+      <w:rPr>
+        <w:rFonts w:ascii="Arial" w:hAnsi="Arial" w:hint="default"/>
+      </w:rPr>
+    </w:lvl>
+    <w:lvl w:ilvl="6" w:tplc="C9F42888" w:tentative="1">
+      <w:start w:val="1"/>
+      <w:numFmt w:val="bullet"/>
+      <w:lvlText w:val="–"/>
+      <w:lvlJc w:val="left"/>
+      <w:pPr>
+        <w:tabs>
+          <w:tab w:val="num" w:pos="5040"/>
+        </w:tabs>
+        <w:ind w:left="5040" w:hanging="360"/>
+      </w:pPr>
+      <w:rPr>
+        <w:rFonts w:ascii="Arial" w:hAnsi="Arial" w:hint="default"/>
+      </w:rPr>
+    </w:lvl>
+    <w:lvl w:ilvl="7" w:tplc="55749FD2" w:tentative="1">
+      <w:start w:val="1"/>
+      <w:numFmt w:val="bullet"/>
+      <w:lvlText w:val="–"/>
+      <w:lvlJc w:val="left"/>
+      <w:pPr>
+        <w:tabs>
+          <w:tab w:val="num" w:pos="5760"/>
+        </w:tabs>
+        <w:ind w:left="5760" w:hanging="360"/>
+      </w:pPr>
+      <w:rPr>
+        <w:rFonts w:ascii="Arial" w:hAnsi="Arial" w:hint="default"/>
+      </w:rPr>
+    </w:lvl>
+    <w:lvl w:ilvl="8" w:tplc="C77C7310" w:tentative="1">
+      <w:start w:val="1"/>
+      <w:numFmt w:val="bullet"/>
+      <w:lvlText w:val="–"/>
+      <w:lvlJc w:val="left"/>
+      <w:pPr>
+        <w:tabs>
+          <w:tab w:val="num" w:pos="6480"/>
+        </w:tabs>
+        <w:ind w:left="6480" w:hanging="360"/>
+      </w:pPr>
+      <w:rPr>
+        <w:rFonts w:ascii="Arial" w:hAnsi="Arial" w:hint="default"/>
+      </w:rPr>
+    </w:lvl>
+  </w:abstractNum>
+  <w:abstractNum w:abstractNumId="4" w15:restartNumberingAfterBreak="0">
+    <w:nsid w:val="54022498"/>
+    <w:multiLevelType w:val="hybridMultilevel"/>
+    <w:tmpl w:val="207EDBB6"/>
+    <w:lvl w:ilvl="0" w:tplc="8CB20678">
+      <w:start w:val="1"/>
+      <w:numFmt w:val="bullet"/>
+      <w:lvlText w:val="•"/>
+      <w:lvlJc w:val="left"/>
+      <w:pPr>
+        <w:tabs>
+          <w:tab w:val="num" w:pos="720"/>
+        </w:tabs>
+        <w:ind w:left="720" w:hanging="360"/>
+      </w:pPr>
+      <w:rPr>
+        <w:rFonts w:ascii="Arial" w:hAnsi="Arial" w:hint="default"/>
+      </w:rPr>
+    </w:lvl>
+    <w:lvl w:ilvl="1" w:tplc="8C2ACADC" w:tentative="1">
+      <w:start w:val="1"/>
+      <w:numFmt w:val="bullet"/>
+      <w:lvlText w:val="•"/>
+      <w:lvlJc w:val="left"/>
+      <w:pPr>
+        <w:tabs>
+          <w:tab w:val="num" w:pos="1440"/>
+        </w:tabs>
+        <w:ind w:left="1440" w:hanging="360"/>
+      </w:pPr>
+      <w:rPr>
+        <w:rFonts w:ascii="Arial" w:hAnsi="Arial" w:hint="default"/>
+      </w:rPr>
+    </w:lvl>
+    <w:lvl w:ilvl="2" w:tplc="FC20FE88" w:tentative="1">
+      <w:start w:val="1"/>
+      <w:numFmt w:val="bullet"/>
+      <w:lvlText w:val="•"/>
+      <w:lvlJc w:val="left"/>
+      <w:pPr>
+        <w:tabs>
+          <w:tab w:val="num" w:pos="2160"/>
+        </w:tabs>
+        <w:ind w:left="2160" w:hanging="360"/>
+      </w:pPr>
+      <w:rPr>
+        <w:rFonts w:ascii="Arial" w:hAnsi="Arial" w:hint="default"/>
+      </w:rPr>
+    </w:lvl>
+    <w:lvl w:ilvl="3" w:tplc="4EE406D2" w:tentative="1">
+      <w:start w:val="1"/>
+      <w:numFmt w:val="bullet"/>
+      <w:lvlText w:val="•"/>
+      <w:lvlJc w:val="left"/>
+      <w:pPr>
+        <w:tabs>
+          <w:tab w:val="num" w:pos="2880"/>
+        </w:tabs>
+        <w:ind w:left="2880" w:hanging="360"/>
+      </w:pPr>
+      <w:rPr>
+        <w:rFonts w:ascii="Arial" w:hAnsi="Arial" w:hint="default"/>
+      </w:rPr>
+    </w:lvl>
+    <w:lvl w:ilvl="4" w:tplc="24F423CE" w:tentative="1">
+      <w:start w:val="1"/>
+      <w:numFmt w:val="bullet"/>
+      <w:lvlText w:val="•"/>
+      <w:lvlJc w:val="left"/>
+      <w:pPr>
+        <w:tabs>
+          <w:tab w:val="num" w:pos="3600"/>
+        </w:tabs>
+        <w:ind w:left="3600" w:hanging="360"/>
+      </w:pPr>
+      <w:rPr>
+        <w:rFonts w:ascii="Arial" w:hAnsi="Arial" w:hint="default"/>
+      </w:rPr>
+    </w:lvl>
+    <w:lvl w:ilvl="5" w:tplc="F61A0BC6" w:tentative="1">
+      <w:start w:val="1"/>
+      <w:numFmt w:val="bullet"/>
+      <w:lvlText w:val="•"/>
+      <w:lvlJc w:val="left"/>
+      <w:pPr>
+        <w:tabs>
+          <w:tab w:val="num" w:pos="4320"/>
+        </w:tabs>
+        <w:ind w:left="4320" w:hanging="360"/>
+      </w:pPr>
+      <w:rPr>
+        <w:rFonts w:ascii="Arial" w:hAnsi="Arial" w:hint="default"/>
+      </w:rPr>
+    </w:lvl>
+    <w:lvl w:ilvl="6" w:tplc="0784C5E4" w:tentative="1">
+      <w:start w:val="1"/>
+      <w:numFmt w:val="bullet"/>
+      <w:lvlText w:val="•"/>
+      <w:lvlJc w:val="left"/>
+      <w:pPr>
+        <w:tabs>
+          <w:tab w:val="num" w:pos="5040"/>
+        </w:tabs>
+        <w:ind w:left="5040" w:hanging="360"/>
+      </w:pPr>
+      <w:rPr>
+        <w:rFonts w:ascii="Arial" w:hAnsi="Arial" w:hint="default"/>
+      </w:rPr>
+    </w:lvl>
+    <w:lvl w:ilvl="7" w:tplc="3DFA321A" w:tentative="1">
+      <w:start w:val="1"/>
+      <w:numFmt w:val="bullet"/>
+      <w:lvlText w:val="•"/>
+      <w:lvlJc w:val="left"/>
+      <w:pPr>
+        <w:tabs>
+          <w:tab w:val="num" w:pos="5760"/>
+        </w:tabs>
+        <w:ind w:left="5760" w:hanging="360"/>
+      </w:pPr>
+      <w:rPr>
+        <w:rFonts w:ascii="Arial" w:hAnsi="Arial" w:hint="default"/>
+      </w:rPr>
+    </w:lvl>
+    <w:lvl w:ilvl="8" w:tplc="6820251C" w:tentative="1">
+      <w:start w:val="1"/>
+      <w:numFmt w:val="bullet"/>
+      <w:lvlText w:val="•"/>
+      <w:lvlJc w:val="left"/>
+      <w:pPr>
+        <w:tabs>
+          <w:tab w:val="num" w:pos="6480"/>
+        </w:tabs>
+        <w:ind w:left="6480" w:hanging="360"/>
+      </w:pPr>
+      <w:rPr>
+        <w:rFonts w:ascii="Arial" w:hAnsi="Arial" w:hint="default"/>
+      </w:rPr>
+    </w:lvl>
+  </w:abstractNum>
+  <w:abstractNum w:abstractNumId="5" w15:restartNumberingAfterBreak="0">
+    <w:nsid w:val="5E967972"/>
+    <w:multiLevelType w:val="hybridMultilevel"/>
+    <w:tmpl w:val="D2A6C6F8"/>
+    <w:lvl w:ilvl="0" w:tplc="9FEA62F2">
+      <w:start w:val="1"/>
+      <w:numFmt w:val="bullet"/>
+      <w:lvlText w:val="•"/>
+      <w:lvlJc w:val="left"/>
+      <w:pPr>
+        <w:tabs>
+          <w:tab w:val="num" w:pos="720"/>
+        </w:tabs>
+        <w:ind w:left="720" w:hanging="360"/>
+      </w:pPr>
+      <w:rPr>
+        <w:rFonts w:ascii="Times New Roman" w:hAnsi="Times New Roman" w:hint="default"/>
+      </w:rPr>
+    </w:lvl>
+    <w:lvl w:ilvl="1" w:tplc="40648B1E" w:tentative="1">
+      <w:start w:val="1"/>
+      <w:numFmt w:val="bullet"/>
+      <w:lvlText w:val="•"/>
+      <w:lvlJc w:val="left"/>
+      <w:pPr>
+        <w:tabs>
+          <w:tab w:val="num" w:pos="1440"/>
+        </w:tabs>
+        <w:ind w:left="1440" w:hanging="360"/>
+      </w:pPr>
+      <w:rPr>
+        <w:rFonts w:ascii="Times New Roman" w:hAnsi="Times New Roman" w:hint="default"/>
+      </w:rPr>
+    </w:lvl>
+    <w:lvl w:ilvl="2" w:tplc="82F0D5E6" w:tentative="1">
+      <w:start w:val="1"/>
+      <w:numFmt w:val="bullet"/>
+      <w:lvlText w:val="•"/>
+      <w:lvlJc w:val="left"/>
+      <w:pPr>
+        <w:tabs>
+          <w:tab w:val="num" w:pos="2160"/>
+        </w:tabs>
+        <w:ind w:left="2160" w:hanging="360"/>
+      </w:pPr>
+      <w:rPr>
+        <w:rFonts w:ascii="Times New Roman" w:hAnsi="Times New Roman" w:hint="default"/>
+      </w:rPr>
+    </w:lvl>
+    <w:lvl w:ilvl="3" w:tplc="5EAA095C" w:tentative="1">
+      <w:start w:val="1"/>
+      <w:numFmt w:val="bullet"/>
+      <w:lvlText w:val="•"/>
+      <w:lvlJc w:val="left"/>
+      <w:pPr>
+        <w:tabs>
+          <w:tab w:val="num" w:pos="2880"/>
+        </w:tabs>
+        <w:ind w:left="2880" w:hanging="360"/>
+      </w:pPr>
+      <w:rPr>
+        <w:rFonts w:ascii="Times New Roman" w:hAnsi="Times New Roman" w:hint="default"/>
+      </w:rPr>
+    </w:lvl>
+    <w:lvl w:ilvl="4" w:tplc="774C0B24" w:tentative="1">
+      <w:start w:val="1"/>
+      <w:numFmt w:val="bullet"/>
+      <w:lvlText w:val="•"/>
+      <w:lvlJc w:val="left"/>
+      <w:pPr>
+        <w:tabs>
+          <w:tab w:val="num" w:pos="3600"/>
+        </w:tabs>
+        <w:ind w:left="3600" w:hanging="360"/>
+      </w:pPr>
+      <w:rPr>
+        <w:rFonts w:ascii="Times New Roman" w:hAnsi="Times New Roman" w:hint="default"/>
+      </w:rPr>
+    </w:lvl>
+    <w:lvl w:ilvl="5" w:tplc="D53CE386" w:tentative="1">
+      <w:start w:val="1"/>
+      <w:numFmt w:val="bullet"/>
+      <w:lvlText w:val="•"/>
+      <w:lvlJc w:val="left"/>
+      <w:pPr>
+        <w:tabs>
+          <w:tab w:val="num" w:pos="4320"/>
+        </w:tabs>
+        <w:ind w:left="4320" w:hanging="360"/>
+      </w:pPr>
+      <w:rPr>
+        <w:rFonts w:ascii="Times New Roman" w:hAnsi="Times New Roman" w:hint="default"/>
+      </w:rPr>
+    </w:lvl>
+    <w:lvl w:ilvl="6" w:tplc="2EC21156" w:tentative="1">
+      <w:start w:val="1"/>
+      <w:numFmt w:val="bullet"/>
+      <w:lvlText w:val="•"/>
+      <w:lvlJc w:val="left"/>
+      <w:pPr>
+        <w:tabs>
+          <w:tab w:val="num" w:pos="5040"/>
+        </w:tabs>
+        <w:ind w:left="5040" w:hanging="360"/>
+      </w:pPr>
+      <w:rPr>
+        <w:rFonts w:ascii="Times New Roman" w:hAnsi="Times New Roman" w:hint="default"/>
+      </w:rPr>
+    </w:lvl>
+    <w:lvl w:ilvl="7" w:tplc="65A01E2A" w:tentative="1">
+      <w:start w:val="1"/>
+      <w:numFmt w:val="bullet"/>
+      <w:lvlText w:val="•"/>
+      <w:lvlJc w:val="left"/>
+      <w:pPr>
+        <w:tabs>
+          <w:tab w:val="num" w:pos="5760"/>
+        </w:tabs>
+        <w:ind w:left="5760" w:hanging="360"/>
+      </w:pPr>
+      <w:rPr>
+        <w:rFonts w:ascii="Times New Roman" w:hAnsi="Times New Roman" w:hint="default"/>
+      </w:rPr>
+    </w:lvl>
+    <w:lvl w:ilvl="8" w:tplc="B2ACEC04" w:tentative="1">
+      <w:start w:val="1"/>
+      <w:numFmt w:val="bullet"/>
+      <w:lvlText w:val="•"/>
+      <w:lvlJc w:val="left"/>
+      <w:pPr>
+        <w:tabs>
+          <w:tab w:val="num" w:pos="6480"/>
+        </w:tabs>
+        <w:ind w:left="6480" w:hanging="360"/>
+      </w:pPr>
+      <w:rPr>
+        <w:rFonts w:ascii="Times New Roman" w:hAnsi="Times New Roman" w:hint="default"/>
+      </w:rPr>
+    </w:lvl>
+  </w:abstractNum>
+  <w:abstractNum w:abstractNumId="6" w15:restartNumberingAfterBreak="0">
+    <w:nsid w:val="7D451065"/>
+    <w:multiLevelType w:val="hybridMultilevel"/>
+    <w:tmpl w:val="4B428444"/>
+    <w:lvl w:ilvl="0" w:tplc="B55285E4">
+      <w:start w:val="1"/>
+      <w:numFmt w:val="bullet"/>
+      <w:lvlText w:val="–"/>
+      <w:lvlJc w:val="left"/>
+      <w:pPr>
+        <w:tabs>
+          <w:tab w:val="num" w:pos="720"/>
+        </w:tabs>
+        <w:ind w:left="720" w:hanging="360"/>
+      </w:pPr>
+      <w:rPr>
+        <w:rFonts w:ascii="Arial" w:hAnsi="Arial" w:hint="default"/>
+      </w:rPr>
+    </w:lvl>
+    <w:lvl w:ilvl="1" w:tplc="1F8C9CB8">
+      <w:start w:val="1"/>
+      <w:numFmt w:val="bullet"/>
+      <w:lvlText w:val="–"/>
+      <w:lvlJc w:val="left"/>
+      <w:pPr>
+        <w:tabs>
+          <w:tab w:val="num" w:pos="1440"/>
+        </w:tabs>
+        <w:ind w:left="1440" w:hanging="360"/>
+      </w:pPr>
+      <w:rPr>
+        <w:rFonts w:ascii="Arial" w:hAnsi="Arial" w:hint="default"/>
+      </w:rPr>
+    </w:lvl>
+    <w:lvl w:ilvl="2" w:tplc="AEEAC364" w:tentative="1">
+      <w:start w:val="1"/>
+      <w:numFmt w:val="bullet"/>
+      <w:lvlText w:val="–"/>
+      <w:lvlJc w:val="left"/>
+      <w:pPr>
+        <w:tabs>
+          <w:tab w:val="num" w:pos="2160"/>
+        </w:tabs>
+        <w:ind w:left="2160" w:hanging="360"/>
+      </w:pPr>
+      <w:rPr>
+        <w:rFonts w:ascii="Arial" w:hAnsi="Arial" w:hint="default"/>
+      </w:rPr>
+    </w:lvl>
+    <w:lvl w:ilvl="3" w:tplc="74903CF8" w:tentative="1">
+      <w:start w:val="1"/>
+      <w:numFmt w:val="bullet"/>
+      <w:lvlText w:val="–"/>
+      <w:lvlJc w:val="left"/>
+      <w:pPr>
+        <w:tabs>
+          <w:tab w:val="num" w:pos="2880"/>
+        </w:tabs>
+        <w:ind w:left="2880" w:hanging="360"/>
+      </w:pPr>
+      <w:rPr>
+        <w:rFonts w:ascii="Arial" w:hAnsi="Arial" w:hint="default"/>
+      </w:rPr>
+    </w:lvl>
+    <w:lvl w:ilvl="4" w:tplc="410E3022" w:tentative="1">
+      <w:start w:val="1"/>
+      <w:numFmt w:val="bullet"/>
+      <w:lvlText w:val="–"/>
+      <w:lvlJc w:val="left"/>
+      <w:pPr>
+        <w:tabs>
+          <w:tab w:val="num" w:pos="3600"/>
+        </w:tabs>
+        <w:ind w:left="3600" w:hanging="360"/>
+      </w:pPr>
+      <w:rPr>
+        <w:rFonts w:ascii="Arial" w:hAnsi="Arial" w:hint="default"/>
+      </w:rPr>
+    </w:lvl>
+    <w:lvl w:ilvl="5" w:tplc="DF3218B2" w:tentative="1">
+      <w:start w:val="1"/>
+      <w:numFmt w:val="bullet"/>
+      <w:lvlText w:val="–"/>
+      <w:lvlJc w:val="left"/>
+      <w:pPr>
+        <w:tabs>
+          <w:tab w:val="num" w:pos="4320"/>
+        </w:tabs>
+        <w:ind w:left="4320" w:hanging="360"/>
+      </w:pPr>
+      <w:rPr>
+        <w:rFonts w:ascii="Arial" w:hAnsi="Arial" w:hint="default"/>
+      </w:rPr>
+    </w:lvl>
+    <w:lvl w:ilvl="6" w:tplc="AFD64476" w:tentative="1">
+      <w:start w:val="1"/>
+      <w:numFmt w:val="bullet"/>
+      <w:lvlText w:val="–"/>
+      <w:lvlJc w:val="left"/>
+      <w:pPr>
+        <w:tabs>
+          <w:tab w:val="num" w:pos="5040"/>
+        </w:tabs>
+        <w:ind w:left="5040" w:hanging="360"/>
+      </w:pPr>
+      <w:rPr>
+        <w:rFonts w:ascii="Arial" w:hAnsi="Arial" w:hint="default"/>
+      </w:rPr>
+    </w:lvl>
+    <w:lvl w:ilvl="7" w:tplc="F7227400" w:tentative="1">
+      <w:start w:val="1"/>
+      <w:numFmt w:val="bullet"/>
+      <w:lvlText w:val="–"/>
+      <w:lvlJc w:val="left"/>
+      <w:pPr>
+        <w:tabs>
+          <w:tab w:val="num" w:pos="5760"/>
+        </w:tabs>
+        <w:ind w:left="5760" w:hanging="360"/>
+      </w:pPr>
+      <w:rPr>
+        <w:rFonts w:ascii="Arial" w:hAnsi="Arial" w:hint="default"/>
+      </w:rPr>
+    </w:lvl>
+    <w:lvl w:ilvl="8" w:tplc="83DE58A6" w:tentative="1">
+      <w:start w:val="1"/>
+      <w:numFmt w:val="bullet"/>
+      <w:lvlText w:val="–"/>
+      <w:lvlJc w:val="left"/>
+      <w:pPr>
+        <w:tabs>
+          <w:tab w:val="num" w:pos="6480"/>
+        </w:tabs>
+        <w:ind w:left="6480" w:hanging="360"/>
+      </w:pPr>
+      <w:rPr>
+        <w:rFonts w:ascii="Arial" w:hAnsi="Arial" w:hint="default"/>
+      </w:rPr>
+    </w:lvl>
+  </w:abstractNum>
+  <w:num w:numId="1">
+    <w:abstractNumId w:val="0"/>
+  </w:num>
+  <w:num w:numId="2">
+    <w:abstractNumId w:val="5"/>
+  </w:num>
+  <w:num w:numId="3">
+    <w:abstractNumId w:val="6"/>
+  </w:num>
+  <w:num w:numId="4">
+    <w:abstractNumId w:val="4"/>
+  </w:num>
+  <w:num w:numId="5">
+    <w:abstractNumId w:val="3"/>
+  </w:num>
+  <w:num w:numId="6">
+    <w:abstractNumId w:val="2"/>
+  </w:num>
+  <w:num w:numId="7">
+    <w:abstractNumId w:val="1"/>
+  </w:num>
+</w:numbering>
 </file>
 
 <file path=word/styles.xml><?xml version="1.0" encoding="utf-8"?>
@@ -739,11 +2203,17 @@
   <w:style w:type="paragraph" w:default="1" w:styleId="Normal">
     <w:name w:val="Normal"/>
     <w:qFormat/>
+    <w:rsid w:val="00F63CC2"/>
+    <w:pPr>
+      <w:jc w:val="both"/>
+    </w:pPr>
+    <w:rPr>
+      <w:sz w:val="24"/>
+    </w:rPr>
   </w:style>
   <w:style w:type="character" w:default="1" w:styleId="Tipodeletrapredefinidodopargrafo">
     <w:name w:val="Default Paragraph Font"/>
     <w:uiPriority w:val="1"/>
-    <w:semiHidden/>
     <w:unhideWhenUsed/>
   </w:style>
   <w:style w:type="table" w:default="1" w:styleId="Tabelanormal">
@@ -808,7 +2278,7 @@
     <w:link w:val="SubttuloCarter"/>
     <w:uiPriority w:val="11"/>
     <w:qFormat/>
-    <w:rsid w:val="00623780"/>
+    <w:rsid w:val="00F63CC2"/>
     <w:pPr>
       <w:numPr>
         <w:ilvl w:val="1"/>
@@ -816,8 +2286,9 @@
     </w:pPr>
     <w:rPr>
       <w:rFonts w:eastAsiaTheme="minorEastAsia"/>
-      <w:color w:val="5A5A5A" w:themeColor="text1" w:themeTint="A5"/>
+      <w:color w:val="1F3864" w:themeColor="accent1" w:themeShade="80"/>
       <w:spacing w:val="15"/>
+      <w:sz w:val="28"/>
     </w:rPr>
   </w:style>
   <w:style w:type="character" w:customStyle="1" w:styleId="SubttuloCarter">
@@ -825,11 +2296,64 @@
     <w:basedOn w:val="Tipodeletrapredefinidodopargrafo"/>
     <w:link w:val="Subttulo"/>
     <w:uiPriority w:val="11"/>
-    <w:rsid w:val="00623780"/>
+    <w:rsid w:val="00F63CC2"/>
     <w:rPr>
       <w:rFonts w:eastAsiaTheme="minorEastAsia"/>
-      <w:color w:val="5A5A5A" w:themeColor="text1" w:themeTint="A5"/>
+      <w:color w:val="1F3864" w:themeColor="accent1" w:themeShade="80"/>
       <w:spacing w:val="15"/>
+      <w:sz w:val="28"/>
+    </w:rPr>
+  </w:style>
+  <w:style w:type="paragraph" w:styleId="Ttulo">
+    <w:name w:val="Title"/>
+    <w:basedOn w:val="Normal"/>
+    <w:next w:val="Normal"/>
+    <w:link w:val="TtuloCarter"/>
+    <w:uiPriority w:val="10"/>
+    <w:qFormat/>
+    <w:rsid w:val="00F63CC2"/>
+    <w:pPr>
+      <w:spacing w:after="0" w:line="240" w:lineRule="auto"/>
+      <w:contextualSpacing/>
+    </w:pPr>
+    <w:rPr>
+      <w:rFonts w:asciiTheme="majorHAnsi" w:eastAsiaTheme="majorEastAsia" w:hAnsiTheme="majorHAnsi" w:cstheme="majorBidi"/>
+      <w:spacing w:val="-10"/>
+      <w:kern w:val="28"/>
+      <w:sz w:val="28"/>
+      <w:szCs w:val="56"/>
+    </w:rPr>
+  </w:style>
+  <w:style w:type="character" w:customStyle="1" w:styleId="TtuloCarter">
+    <w:name w:val="Título Caráter"/>
+    <w:basedOn w:val="Tipodeletrapredefinidodopargrafo"/>
+    <w:link w:val="Ttulo"/>
+    <w:uiPriority w:val="10"/>
+    <w:rsid w:val="00F63CC2"/>
+    <w:rPr>
+      <w:rFonts w:asciiTheme="majorHAnsi" w:eastAsiaTheme="majorEastAsia" w:hAnsiTheme="majorHAnsi" w:cstheme="majorBidi"/>
+      <w:spacing w:val="-10"/>
+      <w:kern w:val="28"/>
+      <w:sz w:val="28"/>
+      <w:szCs w:val="56"/>
+    </w:rPr>
+  </w:style>
+  <w:style w:type="paragraph" w:styleId="PargrafodaLista">
+    <w:name w:val="List Paragraph"/>
+    <w:basedOn w:val="Normal"/>
+    <w:uiPriority w:val="34"/>
+    <w:qFormat/>
+    <w:rsid w:val="008B013A"/>
+    <w:pPr>
+      <w:spacing w:after="0" w:line="240" w:lineRule="auto"/>
+      <w:ind w:left="720"/>
+      <w:contextualSpacing/>
+      <w:jc w:val="left"/>
+    </w:pPr>
+    <w:rPr>
+      <w:rFonts w:ascii="Times New Roman" w:eastAsia="Times New Roman" w:hAnsi="Times New Roman" w:cs="Times New Roman"/>
+      <w:szCs w:val="24"/>
+      <w:lang w:eastAsia="pt-PT"/>
     </w:rPr>
   </w:style>
 </w:styles>

</xml_diff>